<commit_message>
Added 1 point to Assignment_6_Screenshots.docx as suggestion to improve web crawler
</commit_message>
<xml_diff>
--- a/Assignment_6_Screenshots.docx
+++ b/Assignment_6_Screenshots.docx
@@ -4037,6 +4037,11 @@
           <w:ilvl w:val="0"/>
           <w:numId w:val="28"/>
         </w:numPr>
+        <w:rPr>
+          <w:rStyle w:val="Hyperlink"/>
+          <w:color w:val="auto"/>
+          <w:u w:val="none"/>
+        </w:rPr>
       </w:pPr>
       <w:hyperlink r:id="rId16" w:history="1">
         <w:r>
@@ -4046,6 +4051,78 @@
           <w:t>https://stackoverflow.com/questions/52005127/scala-map-futureioresult-to-futureunit</w:t>
         </w:r>
       </w:hyperlink>
+    </w:p>
+    <w:p>
+      <w:pPr>
+        <w:pStyle w:val="ListParagraph"/>
+        <w:numPr>
+          <w:ilvl w:val="0"/>
+          <w:numId w:val="28"/>
+        </w:numPr>
+      </w:pPr>
+      <w:hyperlink r:id="rId17" w:history="1">
+        <w:r>
+          <w:rPr>
+            <w:rStyle w:val="Hyperlink"/>
+          </w:rPr>
+          <w:t>https://www.searchenginejournal.com/10-ways-to-increase-your-site-crawl-rate/7159/</w:t>
+        </w:r>
+      </w:hyperlink>
+    </w:p>
+    <w:p>
+      <w:pPr>
+        <w:pStyle w:val="ListParagraph"/>
+      </w:pPr>
+    </w:p>
+    <w:p>
+      <w:pPr>
+        <w:pStyle w:val="ListParagraph"/>
+      </w:pPr>
+    </w:p>
+    <w:p>
+      <w:pPr>
+        <w:pStyle w:val="ListParagraph"/>
+      </w:pPr>
+    </w:p>
+    <w:p>
+      <w:pPr>
+        <w:pStyle w:val="Heading1"/>
+        <w:numPr>
+          <w:ilvl w:val="0"/>
+          <w:numId w:val="11"/>
+        </w:numPr>
+        <w:rPr>
+          <w:b/>
+          <w:bCs/>
+          <w:color w:val="auto"/>
+          <w:u w:val="single"/>
+        </w:rPr>
+      </w:pPr>
+      <w:r>
+        <w:rPr>
+          <w:b/>
+          <w:bCs/>
+          <w:color w:val="auto"/>
+          <w:u w:val="single"/>
+        </w:rPr>
+        <w:t>Suggestion to improve Web Crawler:</w:t>
+      </w:r>
+    </w:p>
+    <w:p/>
+    <w:p>
+      <w:pPr>
+        <w:pStyle w:val="ListParagraph"/>
+        <w:numPr>
+          <w:ilvl w:val="0"/>
+          <w:numId w:val="41"/>
+        </w:numPr>
+      </w:pPr>
+      <w:r>
+        <w:t>Including ‘content duplicacy’ check so that same content from different URLs are not crawled. Scanned through unit test cases of WebCrawler.scala, but didn’t manage to find duplicacy checks. Please ignore, if</w:t>
+      </w:r>
+      <w:r>
+        <w:t xml:space="preserve"> duplicacy check is present.</w:t>
+      </w:r>
     </w:p>
     <w:p>
       <w:pPr>
@@ -4293,6 +4370,95 @@
     </w:lvl>
   </w:abstractNum>
   <w:abstractNum w:abstractNumId="2" w15:restartNumberingAfterBreak="0">
+    <w:nsid w:val="075A3507"/>
+    <w:multiLevelType w:val="hybridMultilevel"/>
+    <w:tmpl w:val="DF125A98"/>
+    <w:lvl w:ilvl="0" w:tplc="4009000F">
+      <w:start w:val="1"/>
+      <w:numFmt w:val="decimal"/>
+      <w:lvlText w:val="%1."/>
+      <w:lvlJc w:val="left"/>
+      <w:pPr>
+        <w:ind w:left="720" w:hanging="360"/>
+      </w:pPr>
+      <w:rPr>
+        <w:rFonts w:hint="default"/>
+      </w:rPr>
+    </w:lvl>
+    <w:lvl w:ilvl="1" w:tplc="40090019" w:tentative="1">
+      <w:start w:val="1"/>
+      <w:numFmt w:val="lowerLetter"/>
+      <w:lvlText w:val="%2."/>
+      <w:lvlJc w:val="left"/>
+      <w:pPr>
+        <w:ind w:left="1440" w:hanging="360"/>
+      </w:pPr>
+    </w:lvl>
+    <w:lvl w:ilvl="2" w:tplc="4009001B" w:tentative="1">
+      <w:start w:val="1"/>
+      <w:numFmt w:val="lowerRoman"/>
+      <w:lvlText w:val="%3."/>
+      <w:lvlJc w:val="right"/>
+      <w:pPr>
+        <w:ind w:left="2160" w:hanging="180"/>
+      </w:pPr>
+    </w:lvl>
+    <w:lvl w:ilvl="3" w:tplc="4009000F" w:tentative="1">
+      <w:start w:val="1"/>
+      <w:numFmt w:val="decimal"/>
+      <w:lvlText w:val="%4."/>
+      <w:lvlJc w:val="left"/>
+      <w:pPr>
+        <w:ind w:left="2880" w:hanging="360"/>
+      </w:pPr>
+    </w:lvl>
+    <w:lvl w:ilvl="4" w:tplc="40090019" w:tentative="1">
+      <w:start w:val="1"/>
+      <w:numFmt w:val="lowerLetter"/>
+      <w:lvlText w:val="%5."/>
+      <w:lvlJc w:val="left"/>
+      <w:pPr>
+        <w:ind w:left="3600" w:hanging="360"/>
+      </w:pPr>
+    </w:lvl>
+    <w:lvl w:ilvl="5" w:tplc="4009001B" w:tentative="1">
+      <w:start w:val="1"/>
+      <w:numFmt w:val="lowerRoman"/>
+      <w:lvlText w:val="%6."/>
+      <w:lvlJc w:val="right"/>
+      <w:pPr>
+        <w:ind w:left="4320" w:hanging="180"/>
+      </w:pPr>
+    </w:lvl>
+    <w:lvl w:ilvl="6" w:tplc="4009000F" w:tentative="1">
+      <w:start w:val="1"/>
+      <w:numFmt w:val="decimal"/>
+      <w:lvlText w:val="%7."/>
+      <w:lvlJc w:val="left"/>
+      <w:pPr>
+        <w:ind w:left="5040" w:hanging="360"/>
+      </w:pPr>
+    </w:lvl>
+    <w:lvl w:ilvl="7" w:tplc="40090019" w:tentative="1">
+      <w:start w:val="1"/>
+      <w:numFmt w:val="lowerLetter"/>
+      <w:lvlText w:val="%8."/>
+      <w:lvlJc w:val="left"/>
+      <w:pPr>
+        <w:ind w:left="5760" w:hanging="360"/>
+      </w:pPr>
+    </w:lvl>
+    <w:lvl w:ilvl="8" w:tplc="4009001B" w:tentative="1">
+      <w:start w:val="1"/>
+      <w:numFmt w:val="lowerRoman"/>
+      <w:lvlText w:val="%9."/>
+      <w:lvlJc w:val="right"/>
+      <w:pPr>
+        <w:ind w:left="6480" w:hanging="180"/>
+      </w:pPr>
+    </w:lvl>
+  </w:abstractNum>
+  <w:abstractNum w:abstractNumId="3" w15:restartNumberingAfterBreak="0">
     <w:nsid w:val="0DA5315D"/>
     <w:multiLevelType w:val="hybridMultilevel"/>
     <w:tmpl w:val="17BE29AC"/>
@@ -4381,7 +4547,7 @@
       </w:pPr>
     </w:lvl>
   </w:abstractNum>
-  <w:abstractNum w:abstractNumId="3" w15:restartNumberingAfterBreak="0">
+  <w:abstractNum w:abstractNumId="4" w15:restartNumberingAfterBreak="0">
     <w:nsid w:val="0DE24BD7"/>
     <w:multiLevelType w:val="hybridMultilevel"/>
     <w:tmpl w:val="17BE29AC"/>
@@ -4470,7 +4636,7 @@
       </w:pPr>
     </w:lvl>
   </w:abstractNum>
-  <w:abstractNum w:abstractNumId="4" w15:restartNumberingAfterBreak="0">
+  <w:abstractNum w:abstractNumId="5" w15:restartNumberingAfterBreak="0">
     <w:nsid w:val="0E214BF8"/>
     <w:multiLevelType w:val="hybridMultilevel"/>
     <w:tmpl w:val="6C2ADF52"/>
@@ -4562,7 +4728,7 @@
       </w:pPr>
     </w:lvl>
   </w:abstractNum>
-  <w:abstractNum w:abstractNumId="5" w15:restartNumberingAfterBreak="0">
+  <w:abstractNum w:abstractNumId="6" w15:restartNumberingAfterBreak="0">
     <w:nsid w:val="0E673533"/>
     <w:multiLevelType w:val="hybridMultilevel"/>
     <w:tmpl w:val="2216E768"/>
@@ -4675,7 +4841,7 @@
       </w:rPr>
     </w:lvl>
   </w:abstractNum>
-  <w:abstractNum w:abstractNumId="6" w15:restartNumberingAfterBreak="0">
+  <w:abstractNum w:abstractNumId="7" w15:restartNumberingAfterBreak="0">
     <w:nsid w:val="137C20D0"/>
     <w:multiLevelType w:val="hybridMultilevel"/>
     <w:tmpl w:val="499EBA6E"/>
@@ -4764,7 +4930,7 @@
       </w:pPr>
     </w:lvl>
   </w:abstractNum>
-  <w:abstractNum w:abstractNumId="7" w15:restartNumberingAfterBreak="0">
+  <w:abstractNum w:abstractNumId="8" w15:restartNumberingAfterBreak="0">
     <w:nsid w:val="17C05721"/>
     <w:multiLevelType w:val="hybridMultilevel"/>
     <w:tmpl w:val="17BE29AC"/>
@@ -4853,7 +5019,7 @@
       </w:pPr>
     </w:lvl>
   </w:abstractNum>
-  <w:abstractNum w:abstractNumId="8" w15:restartNumberingAfterBreak="0">
+  <w:abstractNum w:abstractNumId="9" w15:restartNumberingAfterBreak="0">
     <w:nsid w:val="18C27CDD"/>
     <w:multiLevelType w:val="hybridMultilevel"/>
     <w:tmpl w:val="17BE29AC"/>
@@ -4942,7 +5108,7 @@
       </w:pPr>
     </w:lvl>
   </w:abstractNum>
-  <w:abstractNum w:abstractNumId="9" w15:restartNumberingAfterBreak="0">
+  <w:abstractNum w:abstractNumId="10" w15:restartNumberingAfterBreak="0">
     <w:nsid w:val="1AD51DCD"/>
     <w:multiLevelType w:val="hybridMultilevel"/>
     <w:tmpl w:val="1F2C2592"/>
@@ -5032,7 +5198,7 @@
       </w:pPr>
     </w:lvl>
   </w:abstractNum>
-  <w:abstractNum w:abstractNumId="10" w15:restartNumberingAfterBreak="0">
+  <w:abstractNum w:abstractNumId="11" w15:restartNumberingAfterBreak="0">
     <w:nsid w:val="1C6B6BFB"/>
     <w:multiLevelType w:val="hybridMultilevel"/>
     <w:tmpl w:val="17BE29AC"/>
@@ -5121,7 +5287,7 @@
       </w:pPr>
     </w:lvl>
   </w:abstractNum>
-  <w:abstractNum w:abstractNumId="11" w15:restartNumberingAfterBreak="0">
+  <w:abstractNum w:abstractNumId="12" w15:restartNumberingAfterBreak="0">
     <w:nsid w:val="1D97714E"/>
     <w:multiLevelType w:val="hybridMultilevel"/>
     <w:tmpl w:val="E32826E2"/>
@@ -5213,7 +5379,7 @@
       </w:pPr>
     </w:lvl>
   </w:abstractNum>
-  <w:abstractNum w:abstractNumId="12" w15:restartNumberingAfterBreak="0">
+  <w:abstractNum w:abstractNumId="13" w15:restartNumberingAfterBreak="0">
     <w:nsid w:val="1E9D27D3"/>
     <w:multiLevelType w:val="hybridMultilevel"/>
     <w:tmpl w:val="17BE29AC"/>
@@ -5302,7 +5468,7 @@
       </w:pPr>
     </w:lvl>
   </w:abstractNum>
-  <w:abstractNum w:abstractNumId="13" w15:restartNumberingAfterBreak="0">
+  <w:abstractNum w:abstractNumId="14" w15:restartNumberingAfterBreak="0">
     <w:nsid w:val="1F280321"/>
     <w:multiLevelType w:val="hybridMultilevel"/>
     <w:tmpl w:val="17BE29AC"/>
@@ -5391,7 +5557,7 @@
       </w:pPr>
     </w:lvl>
   </w:abstractNum>
-  <w:abstractNum w:abstractNumId="14" w15:restartNumberingAfterBreak="0">
+  <w:abstractNum w:abstractNumId="15" w15:restartNumberingAfterBreak="0">
     <w:nsid w:val="23E95FF4"/>
     <w:multiLevelType w:val="hybridMultilevel"/>
     <w:tmpl w:val="5A3AE862"/>
@@ -5483,7 +5649,7 @@
       </w:pPr>
     </w:lvl>
   </w:abstractNum>
-  <w:abstractNum w:abstractNumId="15" w15:restartNumberingAfterBreak="0">
+  <w:abstractNum w:abstractNumId="16" w15:restartNumberingAfterBreak="0">
     <w:nsid w:val="24B267A6"/>
     <w:multiLevelType w:val="hybridMultilevel"/>
     <w:tmpl w:val="4008D9B2"/>
@@ -5572,7 +5738,7 @@
       </w:pPr>
     </w:lvl>
   </w:abstractNum>
-  <w:abstractNum w:abstractNumId="16" w15:restartNumberingAfterBreak="0">
+  <w:abstractNum w:abstractNumId="17" w15:restartNumberingAfterBreak="0">
     <w:nsid w:val="25AA12E4"/>
     <w:multiLevelType w:val="hybridMultilevel"/>
     <w:tmpl w:val="F5DC99AC"/>
@@ -5661,7 +5827,7 @@
       </w:pPr>
     </w:lvl>
   </w:abstractNum>
-  <w:abstractNum w:abstractNumId="17" w15:restartNumberingAfterBreak="0">
+  <w:abstractNum w:abstractNumId="18" w15:restartNumberingAfterBreak="0">
     <w:nsid w:val="278025E7"/>
     <w:multiLevelType w:val="hybridMultilevel"/>
     <w:tmpl w:val="ACC8F39A"/>
@@ -5750,7 +5916,7 @@
       </w:pPr>
     </w:lvl>
   </w:abstractNum>
-  <w:abstractNum w:abstractNumId="18" w15:restartNumberingAfterBreak="0">
+  <w:abstractNum w:abstractNumId="19" w15:restartNumberingAfterBreak="0">
     <w:nsid w:val="282E1BAC"/>
     <w:multiLevelType w:val="hybridMultilevel"/>
     <w:tmpl w:val="BB4E1A7C"/>
@@ -5839,7 +6005,7 @@
       </w:pPr>
     </w:lvl>
   </w:abstractNum>
-  <w:abstractNum w:abstractNumId="19" w15:restartNumberingAfterBreak="0">
+  <w:abstractNum w:abstractNumId="20" w15:restartNumberingAfterBreak="0">
     <w:nsid w:val="2A640563"/>
     <w:multiLevelType w:val="hybridMultilevel"/>
     <w:tmpl w:val="9892C8EC"/>
@@ -5925,7 +6091,7 @@
       </w:pPr>
     </w:lvl>
   </w:abstractNum>
-  <w:abstractNum w:abstractNumId="20" w15:restartNumberingAfterBreak="0">
+  <w:abstractNum w:abstractNumId="21" w15:restartNumberingAfterBreak="0">
     <w:nsid w:val="2AB525CF"/>
     <w:multiLevelType w:val="hybridMultilevel"/>
     <w:tmpl w:val="63FC1DD8"/>
@@ -6017,7 +6183,7 @@
       </w:pPr>
     </w:lvl>
   </w:abstractNum>
-  <w:abstractNum w:abstractNumId="21" w15:restartNumberingAfterBreak="0">
+  <w:abstractNum w:abstractNumId="22" w15:restartNumberingAfterBreak="0">
     <w:nsid w:val="333A66D2"/>
     <w:multiLevelType w:val="hybridMultilevel"/>
     <w:tmpl w:val="51E65440"/>
@@ -6106,7 +6272,7 @@
       </w:pPr>
     </w:lvl>
   </w:abstractNum>
-  <w:abstractNum w:abstractNumId="22" w15:restartNumberingAfterBreak="0">
+  <w:abstractNum w:abstractNumId="23" w15:restartNumberingAfterBreak="0">
     <w:nsid w:val="36EB1ED0"/>
     <w:multiLevelType w:val="hybridMultilevel"/>
     <w:tmpl w:val="E000EE22"/>
@@ -6195,7 +6361,7 @@
       </w:pPr>
     </w:lvl>
   </w:abstractNum>
-  <w:abstractNum w:abstractNumId="23" w15:restartNumberingAfterBreak="0">
+  <w:abstractNum w:abstractNumId="24" w15:restartNumberingAfterBreak="0">
     <w:nsid w:val="3AA6253D"/>
     <w:multiLevelType w:val="hybridMultilevel"/>
     <w:tmpl w:val="019E5CB4"/>
@@ -6284,7 +6450,7 @@
       </w:pPr>
     </w:lvl>
   </w:abstractNum>
-  <w:abstractNum w:abstractNumId="24" w15:restartNumberingAfterBreak="0">
+  <w:abstractNum w:abstractNumId="25" w15:restartNumberingAfterBreak="0">
     <w:nsid w:val="3F7D641D"/>
     <w:multiLevelType w:val="hybridMultilevel"/>
     <w:tmpl w:val="B6EC26E2"/>
@@ -6373,7 +6539,7 @@
       </w:pPr>
     </w:lvl>
   </w:abstractNum>
-  <w:abstractNum w:abstractNumId="25" w15:restartNumberingAfterBreak="0">
+  <w:abstractNum w:abstractNumId="26" w15:restartNumberingAfterBreak="0">
     <w:nsid w:val="4C87176C"/>
     <w:multiLevelType w:val="hybridMultilevel"/>
     <w:tmpl w:val="17BE29AC"/>
@@ -6462,7 +6628,7 @@
       </w:pPr>
     </w:lvl>
   </w:abstractNum>
-  <w:abstractNum w:abstractNumId="26" w15:restartNumberingAfterBreak="0">
+  <w:abstractNum w:abstractNumId="27" w15:restartNumberingAfterBreak="0">
     <w:nsid w:val="4EC23390"/>
     <w:multiLevelType w:val="hybridMultilevel"/>
     <w:tmpl w:val="8A9AD6F6"/>
@@ -6551,7 +6717,7 @@
       </w:pPr>
     </w:lvl>
   </w:abstractNum>
-  <w:abstractNum w:abstractNumId="27" w15:restartNumberingAfterBreak="0">
+  <w:abstractNum w:abstractNumId="28" w15:restartNumberingAfterBreak="0">
     <w:nsid w:val="53B939ED"/>
     <w:multiLevelType w:val="hybridMultilevel"/>
     <w:tmpl w:val="3A1A45B0"/>
@@ -6640,7 +6806,7 @@
       </w:pPr>
     </w:lvl>
   </w:abstractNum>
-  <w:abstractNum w:abstractNumId="28" w15:restartNumberingAfterBreak="0">
+  <w:abstractNum w:abstractNumId="29" w15:restartNumberingAfterBreak="0">
     <w:nsid w:val="5F0762C0"/>
     <w:multiLevelType w:val="hybridMultilevel"/>
     <w:tmpl w:val="17BE29AC"/>
@@ -6729,7 +6895,7 @@
       </w:pPr>
     </w:lvl>
   </w:abstractNum>
-  <w:abstractNum w:abstractNumId="29" w15:restartNumberingAfterBreak="0">
+  <w:abstractNum w:abstractNumId="30" w15:restartNumberingAfterBreak="0">
     <w:nsid w:val="5F7C63F9"/>
     <w:multiLevelType w:val="hybridMultilevel"/>
     <w:tmpl w:val="D51AC492"/>
@@ -6818,7 +6984,7 @@
       </w:pPr>
     </w:lvl>
   </w:abstractNum>
-  <w:abstractNum w:abstractNumId="30" w15:restartNumberingAfterBreak="0">
+  <w:abstractNum w:abstractNumId="31" w15:restartNumberingAfterBreak="0">
     <w:nsid w:val="61BB1DE3"/>
     <w:multiLevelType w:val="hybridMultilevel"/>
     <w:tmpl w:val="A3F215EA"/>
@@ -6904,7 +7070,7 @@
       </w:pPr>
     </w:lvl>
   </w:abstractNum>
-  <w:abstractNum w:abstractNumId="31" w15:restartNumberingAfterBreak="0">
+  <w:abstractNum w:abstractNumId="32" w15:restartNumberingAfterBreak="0">
     <w:nsid w:val="62145510"/>
     <w:multiLevelType w:val="hybridMultilevel"/>
     <w:tmpl w:val="17BE29AC"/>
@@ -6993,7 +7159,7 @@
       </w:pPr>
     </w:lvl>
   </w:abstractNum>
-  <w:abstractNum w:abstractNumId="32" w15:restartNumberingAfterBreak="0">
+  <w:abstractNum w:abstractNumId="33" w15:restartNumberingAfterBreak="0">
     <w:nsid w:val="63516133"/>
     <w:multiLevelType w:val="hybridMultilevel"/>
     <w:tmpl w:val="3946C284"/>
@@ -7082,7 +7248,7 @@
       </w:pPr>
     </w:lvl>
   </w:abstractNum>
-  <w:abstractNum w:abstractNumId="33" w15:restartNumberingAfterBreak="0">
+  <w:abstractNum w:abstractNumId="34" w15:restartNumberingAfterBreak="0">
     <w:nsid w:val="666E6043"/>
     <w:multiLevelType w:val="hybridMultilevel"/>
     <w:tmpl w:val="17BE29AC"/>
@@ -7171,7 +7337,7 @@
       </w:pPr>
     </w:lvl>
   </w:abstractNum>
-  <w:abstractNum w:abstractNumId="34" w15:restartNumberingAfterBreak="0">
+  <w:abstractNum w:abstractNumId="35" w15:restartNumberingAfterBreak="0">
     <w:nsid w:val="69E242C5"/>
     <w:multiLevelType w:val="hybridMultilevel"/>
     <w:tmpl w:val="17BE29AC"/>
@@ -7260,7 +7426,7 @@
       </w:pPr>
     </w:lvl>
   </w:abstractNum>
-  <w:abstractNum w:abstractNumId="35" w15:restartNumberingAfterBreak="0">
+  <w:abstractNum w:abstractNumId="36" w15:restartNumberingAfterBreak="0">
     <w:nsid w:val="6CA718B9"/>
     <w:multiLevelType w:val="hybridMultilevel"/>
     <w:tmpl w:val="BABEBFCA"/>
@@ -7349,7 +7515,7 @@
       </w:pPr>
     </w:lvl>
   </w:abstractNum>
-  <w:abstractNum w:abstractNumId="36" w15:restartNumberingAfterBreak="0">
+  <w:abstractNum w:abstractNumId="37" w15:restartNumberingAfterBreak="0">
     <w:nsid w:val="6D866E87"/>
     <w:multiLevelType w:val="hybridMultilevel"/>
     <w:tmpl w:val="57E8E8B2"/>
@@ -7438,7 +7604,7 @@
       </w:pPr>
     </w:lvl>
   </w:abstractNum>
-  <w:abstractNum w:abstractNumId="37" w15:restartNumberingAfterBreak="0">
+  <w:abstractNum w:abstractNumId="38" w15:restartNumberingAfterBreak="0">
     <w:nsid w:val="7B5B1B25"/>
     <w:multiLevelType w:val="hybridMultilevel"/>
     <w:tmpl w:val="153CFFB0"/>
@@ -7524,7 +7690,7 @@
       </w:pPr>
     </w:lvl>
   </w:abstractNum>
-  <w:abstractNum w:abstractNumId="38" w15:restartNumberingAfterBreak="0">
+  <w:abstractNum w:abstractNumId="39" w15:restartNumberingAfterBreak="0">
     <w:nsid w:val="7C163D39"/>
     <w:multiLevelType w:val="hybridMultilevel"/>
     <w:tmpl w:val="FF64315A"/>
@@ -7613,7 +7779,7 @@
       </w:pPr>
     </w:lvl>
   </w:abstractNum>
-  <w:abstractNum w:abstractNumId="39" w15:restartNumberingAfterBreak="0">
+  <w:abstractNum w:abstractNumId="40" w15:restartNumberingAfterBreak="0">
     <w:nsid w:val="7D2832D0"/>
     <w:multiLevelType w:val="hybridMultilevel"/>
     <w:tmpl w:val="34286604"/>
@@ -7703,124 +7869,127 @@
     </w:lvl>
   </w:abstractNum>
   <w:num w:numId="1">
+    <w:abstractNumId w:val="39"/>
+  </w:num>
+  <w:num w:numId="2">
+    <w:abstractNumId w:val="6"/>
+  </w:num>
+  <w:num w:numId="3">
+    <w:abstractNumId w:val="22"/>
+  </w:num>
+  <w:num w:numId="4">
+    <w:abstractNumId w:val="12"/>
+  </w:num>
+  <w:num w:numId="5">
+    <w:abstractNumId w:val="19"/>
+  </w:num>
+  <w:num w:numId="6">
+    <w:abstractNumId w:val="31"/>
+  </w:num>
+  <w:num w:numId="7">
+    <w:abstractNumId w:val="20"/>
+  </w:num>
+  <w:num w:numId="8">
     <w:abstractNumId w:val="38"/>
   </w:num>
-  <w:num w:numId="2">
+  <w:num w:numId="9">
+    <w:abstractNumId w:val="17"/>
+  </w:num>
+  <w:num w:numId="10">
+    <w:abstractNumId w:val="40"/>
+  </w:num>
+  <w:num w:numId="11">
     <w:abstractNumId w:val="5"/>
   </w:num>
-  <w:num w:numId="3">
+  <w:num w:numId="12">
+    <w:abstractNumId w:val="13"/>
+  </w:num>
+  <w:num w:numId="13">
+    <w:abstractNumId w:val="33"/>
+  </w:num>
+  <w:num w:numId="14">
+    <w:abstractNumId w:val="27"/>
+  </w:num>
+  <w:num w:numId="15">
+    <w:abstractNumId w:val="28"/>
+  </w:num>
+  <w:num w:numId="16">
+    <w:abstractNumId w:val="18"/>
+  </w:num>
+  <w:num w:numId="17">
+    <w:abstractNumId w:val="37"/>
+  </w:num>
+  <w:num w:numId="18">
+    <w:abstractNumId w:val="25"/>
+  </w:num>
+  <w:num w:numId="19">
+    <w:abstractNumId w:val="30"/>
+  </w:num>
+  <w:num w:numId="20">
     <w:abstractNumId w:val="21"/>
   </w:num>
-  <w:num w:numId="4">
-    <w:abstractNumId w:val="11"/>
+  <w:num w:numId="21">
+    <w:abstractNumId w:val="15"/>
   </w:num>
-  <w:num w:numId="5">
-    <w:abstractNumId w:val="18"/>
+  <w:num w:numId="22">
+    <w:abstractNumId w:val="24"/>
   </w:num>
-  <w:num w:numId="6">
-    <w:abstractNumId w:val="30"/>
+  <w:num w:numId="23">
+    <w:abstractNumId w:val="36"/>
   </w:num>
-  <w:num w:numId="7">
-    <w:abstractNumId w:val="19"/>
+  <w:num w:numId="24">
+    <w:abstractNumId w:val="10"/>
   </w:num>
-  <w:num w:numId="8">
-    <w:abstractNumId w:val="37"/>
+  <w:num w:numId="25">
+    <w:abstractNumId w:val="29"/>
   </w:num>
-  <w:num w:numId="9">
-    <w:abstractNumId w:val="16"/>
+  <w:num w:numId="26">
+    <w:abstractNumId w:val="8"/>
   </w:num>
-  <w:num w:numId="10">
-    <w:abstractNumId w:val="39"/>
+  <w:num w:numId="27">
+    <w:abstractNumId w:val="9"/>
   </w:num>
-  <w:num w:numId="11">
+  <w:num w:numId="28">
+    <w:abstractNumId w:val="23"/>
+  </w:num>
+  <w:num w:numId="29">
+    <w:abstractNumId w:val="7"/>
+  </w:num>
+  <w:num w:numId="30">
     <w:abstractNumId w:val="4"/>
   </w:num>
-  <w:num w:numId="12">
-    <w:abstractNumId w:val="12"/>
-  </w:num>
-  <w:num w:numId="13">
-    <w:abstractNumId w:val="32"/>
-  </w:num>
-  <w:num w:numId="14">
-    <w:abstractNumId w:val="26"/>
-  </w:num>
-  <w:num w:numId="15">
-    <w:abstractNumId w:val="27"/>
-  </w:num>
-  <w:num w:numId="16">
-    <w:abstractNumId w:val="17"/>
-  </w:num>
-  <w:num w:numId="17">
-    <w:abstractNumId w:val="36"/>
-  </w:num>
-  <w:num w:numId="18">
-    <w:abstractNumId w:val="24"/>
-  </w:num>
-  <w:num w:numId="19">
-    <w:abstractNumId w:val="29"/>
-  </w:num>
-  <w:num w:numId="20">
-    <w:abstractNumId w:val="20"/>
-  </w:num>
-  <w:num w:numId="21">
+  <w:num w:numId="31">
     <w:abstractNumId w:val="14"/>
   </w:num>
-  <w:num w:numId="22">
-    <w:abstractNumId w:val="23"/>
-  </w:num>
-  <w:num w:numId="23">
-    <w:abstractNumId w:val="35"/>
-  </w:num>
-  <w:num w:numId="24">
-    <w:abstractNumId w:val="9"/>
-  </w:num>
-  <w:num w:numId="25">
-    <w:abstractNumId w:val="28"/>
-  </w:num>
-  <w:num w:numId="26">
-    <w:abstractNumId w:val="7"/>
-  </w:num>
-  <w:num w:numId="27">
-    <w:abstractNumId w:val="8"/>
-  </w:num>
-  <w:num w:numId="28">
-    <w:abstractNumId w:val="22"/>
-  </w:num>
-  <w:num w:numId="29">
-    <w:abstractNumId w:val="6"/>
-  </w:num>
-  <w:num w:numId="30">
-    <w:abstractNumId w:val="3"/>
-  </w:num>
-  <w:num w:numId="31">
-    <w:abstractNumId w:val="13"/>
-  </w:num>
   <w:num w:numId="32">
-    <w:abstractNumId w:val="31"/>
+    <w:abstractNumId w:val="32"/>
   </w:num>
   <w:num w:numId="33">
     <w:abstractNumId w:val="1"/>
   </w:num>
   <w:num w:numId="34">
-    <w:abstractNumId w:val="34"/>
+    <w:abstractNumId w:val="35"/>
   </w:num>
   <w:num w:numId="35">
-    <w:abstractNumId w:val="10"/>
+    <w:abstractNumId w:val="11"/>
   </w:num>
   <w:num w:numId="36">
     <w:abstractNumId w:val="0"/>
   </w:num>
   <w:num w:numId="37">
-    <w:abstractNumId w:val="2"/>
+    <w:abstractNumId w:val="3"/>
   </w:num>
   <w:num w:numId="38">
-    <w:abstractNumId w:val="33"/>
+    <w:abstractNumId w:val="34"/>
   </w:num>
   <w:num w:numId="39">
-    <w:abstractNumId w:val="25"/>
+    <w:abstractNumId w:val="26"/>
   </w:num>
   <w:num w:numId="40">
-    <w:abstractNumId w:val="15"/>
+    <w:abstractNumId w:val="16"/>
+  </w:num>
+  <w:num w:numId="41">
+    <w:abstractNumId w:val="2"/>
   </w:num>
 </w:numbering>
 </file>

</xml_diff>

<commit_message>
Code reformat to WebCrawler.scala and corresponding changes in Assignment_6_Screenshots.docx
</commit_message>
<xml_diff>
--- a/Assignment_6_Screenshots.docx
+++ b/Assignment_6_Screenshots.docx
@@ -1259,7 +1259,7 @@
           <w:szCs w:val="20"/>
           <w:lang w:eastAsia="en-IN"/>
         </w:rPr>
-        <w:t>us</w:t>
+        <w:t>usl</w:t>
       </w:r>
       <w:r>
         <w:rPr>
@@ -1279,7 +1279,7 @@
           <w:szCs w:val="20"/>
           <w:lang w:eastAsia="en-IN"/>
         </w:rPr>
-        <w:t>us</w:t>
+        <w:t>usl</w:t>
       </w:r>
       <w:r>
         <w:rPr>
@@ -1381,10 +1381,10 @@
           <w:noProof/>
         </w:rPr>
         <w:drawing>
-          <wp:inline distT="0" distB="0" distL="0" distR="0" wp14:anchorId="383D4EAE" wp14:editId="4ED54546">
-            <wp:extent cx="5731510" cy="592455"/>
-            <wp:effectExtent l="0" t="0" r="2540" b="0"/>
-            <wp:docPr id="2" name="Picture 2"/>
+          <wp:inline distT="0" distB="0" distL="0" distR="0" wp14:anchorId="06640C41" wp14:editId="18B13141">
+            <wp:extent cx="5731510" cy="600710"/>
+            <wp:effectExtent l="0" t="0" r="2540" b="8890"/>
+            <wp:docPr id="4" name="Picture 4"/>
             <wp:cNvGraphicFramePr>
               <a:graphicFrameLocks xmlns:a="http://schemas.openxmlformats.org/drawingml/2006/main" noChangeAspect="1"/>
             </wp:cNvGraphicFramePr>
@@ -1404,7 +1404,7 @@
                   <pic:spPr>
                     <a:xfrm>
                       <a:off x="0" y="0"/>
-                      <a:ext cx="5731510" cy="592455"/>
+                      <a:ext cx="5731510" cy="600710"/>
                     </a:xfrm>
                     <a:prstGeom prst="rect">
                       <a:avLst/>
@@ -1906,7 +1906,7 @@
           <w:szCs w:val="20"/>
           <w:lang w:eastAsia="en-IN"/>
         </w:rPr>
-        <w:t xml:space="preserve">usfs </w:t>
+        <w:t xml:space="preserve">us2fs </w:t>
       </w:r>
       <w:r>
         <w:rPr>
@@ -1946,7 +1946,7 @@
           <w:szCs w:val="20"/>
           <w:lang w:eastAsia="en-IN"/>
         </w:rPr>
-        <w:t xml:space="preserve">u </w:t>
+        <w:t xml:space="preserve">us2It </w:t>
       </w:r>
       <w:r>
         <w:rPr>
@@ -2018,7 +2018,7 @@
           <w:szCs w:val="20"/>
           <w:lang w:eastAsia="en-IN"/>
         </w:rPr>
-        <w:t>u</w:t>
+        <w:t>us2It</w:t>
       </w:r>
       <w:r>
         <w:rPr>
@@ -2059,7 +2059,7 @@
           <w:szCs w:val="20"/>
           <w:lang w:eastAsia="en-IN"/>
         </w:rPr>
-        <w:t xml:space="preserve">xUsefs </w:t>
+        <w:t xml:space="preserve">xUs2fs </w:t>
       </w:r>
       <w:r>
         <w:rPr>
@@ -2099,7 +2099,7 @@
           <w:szCs w:val="20"/>
           <w:lang w:eastAsia="en-IN"/>
         </w:rPr>
-        <w:t xml:space="preserve">usf </w:t>
+        <w:t xml:space="preserve">us2f </w:t>
       </w:r>
       <w:r>
         <w:rPr>
@@ -2119,7 +2119,7 @@
           <w:szCs w:val="20"/>
           <w:lang w:eastAsia="en-IN"/>
         </w:rPr>
-        <w:t>usfs</w:t>
+        <w:t>us2fs</w:t>
       </w:r>
       <w:r>
         <w:rPr>
@@ -2191,7 +2191,7 @@
           <w:szCs w:val="20"/>
           <w:lang w:eastAsia="en-IN"/>
         </w:rPr>
-        <w:t>usf</w:t>
+        <w:t>us2f</w:t>
       </w:r>
       <w:r>
         <w:rPr>
@@ -2264,7 +2264,7 @@
           <w:szCs w:val="20"/>
           <w:lang w:eastAsia="en-IN"/>
         </w:rPr>
-        <w:t>xUsefs</w:t>
+        <w:t>xUs2fs</w:t>
       </w:r>
       <w:r>
         <w:rPr>
@@ -2377,10 +2377,10 @@
           <w:noProof/>
         </w:rPr>
         <w:drawing>
-          <wp:inline distT="0" distB="0" distL="0" distR="0" wp14:anchorId="55493B0E" wp14:editId="204DA698">
-            <wp:extent cx="5731510" cy="1194435"/>
-            <wp:effectExtent l="0" t="0" r="2540" b="5715"/>
-            <wp:docPr id="3" name="Picture 3"/>
+          <wp:inline distT="0" distB="0" distL="0" distR="0" wp14:anchorId="54A9BB25" wp14:editId="28149AE1">
+            <wp:extent cx="5731510" cy="1143000"/>
+            <wp:effectExtent l="0" t="0" r="2540" b="0"/>
+            <wp:docPr id="6" name="Picture 6"/>
             <wp:cNvGraphicFramePr>
               <a:graphicFrameLocks xmlns:a="http://schemas.openxmlformats.org/drawingml/2006/main" noChangeAspect="1"/>
             </wp:cNvGraphicFramePr>
@@ -2400,7 +2400,7 @@
                   <pic:spPr>
                     <a:xfrm>
                       <a:off x="0" y="0"/>
-                      <a:ext cx="5731510" cy="1194435"/>
+                      <a:ext cx="5731510" cy="1143000"/>
                     </a:xfrm>
                     <a:prstGeom prst="rect">
                       <a:avLst/>

</xml_diff>